<commit_message>
Finalización de la tarea 2.3 y creación del documento pdf
</commit_message>
<xml_diff>
--- a/PR_02/PR_02.3_Nerea_Arroyo.docx
+++ b/PR_02/PR_02.3_Nerea_Arroyo.docx
@@ -7,14 +7,14 @@
         <w:t xml:space="preserve">1. </w:t>
       </w:r>
       <w:r>
-        <w:t>muestra</w:t>
-      </w:r>
-      <w:r>
-        <w:t xml:space="preserve"> la ayuda del comando para manejar el sistema de archivos de HDFS</w:t>
-      </w:r>
-    </w:p>
-    <w:p>
-      <w:r>
+        <w:t>muestra la ayuda del comando para manejar el sistema de archivos de HDFS</w:t>
+      </w:r>
+    </w:p>
+    <w:p>
+      <w:r>
+        <w:rPr>
+          <w:noProof/>
+        </w:rPr>
         <w:drawing>
           <wp:inline distT="0" distB="0" distL="0" distR="0" wp14:anchorId="41A82299" wp14:editId="3D78929B">
             <wp:extent cx="5400040" cy="4404995"/>
@@ -57,14 +57,14 @@
         <w:t xml:space="preserve">2. </w:t>
       </w:r>
       <w:r>
-        <w:t>muestra</w:t>
-      </w:r>
-      <w:r>
-        <w:t xml:space="preserve"> el contenido de la raíz de HDFS</w:t>
-      </w:r>
-    </w:p>
-    <w:p>
-      <w:r>
+        <w:t>muestra el contenido de la raíz de HDFS</w:t>
+      </w:r>
+    </w:p>
+    <w:p>
+      <w:r>
+        <w:rPr>
+          <w:noProof/>
+        </w:rPr>
         <w:drawing>
           <wp:inline distT="0" distB="0" distL="0" distR="0" wp14:anchorId="4E7CB2CB" wp14:editId="73B9244C">
             <wp:extent cx="5400040" cy="2072640"/>
@@ -113,14 +113,14 @@
         <w:t xml:space="preserve">3. </w:t>
       </w:r>
       <w:r>
-        <w:t>visualiza</w:t>
-      </w:r>
-      <w:r>
-        <w:t xml:space="preserve"> dicha carpeta raíz desde el gestor de archivos del navegador. ¿En qué puerto se localiza?</w:t>
-      </w:r>
-    </w:p>
-    <w:p>
-      <w:r>
+        <w:t>visualiza dicha carpeta raíz desde el gestor de archivos del navegador. ¿En qué puerto se localiza?</w:t>
+      </w:r>
+    </w:p>
+    <w:p>
+      <w:r>
+        <w:rPr>
+          <w:noProof/>
+        </w:rPr>
         <w:drawing>
           <wp:inline distT="0" distB="0" distL="0" distR="0" wp14:anchorId="45E71516" wp14:editId="50A66801">
             <wp:extent cx="5400040" cy="5187315"/>
@@ -163,30 +163,14 @@
         <w:t xml:space="preserve">4. </w:t>
       </w:r>
       <w:r>
-        <w:t>crea</w:t>
-      </w:r>
-      <w:r>
-        <w:t xml:space="preserve"> en HDFS un nuevo directorio llamado datos dentro de la carpeta /</w:t>
-      </w:r>
-      <w:proofErr w:type="spellStart"/>
-      <w:r>
-        <w:t>user</w:t>
-      </w:r>
-      <w:proofErr w:type="spellEnd"/>
-      <w:r>
-        <w:t>/</w:t>
-      </w:r>
-      <w:proofErr w:type="spellStart"/>
-      <w:r>
-        <w:t>maria_dev</w:t>
-      </w:r>
-      <w:proofErr w:type="spellEnd"/>
-      <w:r>
-        <w:t>.</w:t>
-      </w:r>
-    </w:p>
-    <w:p>
-      <w:r>
+        <w:t>crea en HDFS un nuevo directorio llamado datos dentro de la carpeta /user/maria_dev.</w:t>
+      </w:r>
+    </w:p>
+    <w:p>
+      <w:r>
+        <w:rPr>
+          <w:noProof/>
+        </w:rPr>
         <w:drawing>
           <wp:inline distT="0" distB="0" distL="0" distR="0" wp14:anchorId="34DDC2FF" wp14:editId="1C749AB0">
             <wp:extent cx="5400040" cy="272415"/>
@@ -234,6 +218,9 @@
     </w:p>
     <w:p>
       <w:r>
+        <w:rPr>
+          <w:noProof/>
+        </w:rPr>
         <w:drawing>
           <wp:inline distT="0" distB="0" distL="0" distR="0" wp14:anchorId="2266ECEC" wp14:editId="555DECFF">
             <wp:extent cx="5400040" cy="514350"/>
@@ -289,6 +276,9 @@
     </w:p>
     <w:p>
       <w:r>
+        <w:rPr>
+          <w:noProof/>
+        </w:rPr>
         <w:drawing>
           <wp:inline distT="0" distB="0" distL="0" distR="0" wp14:anchorId="5A32D2EE" wp14:editId="2FDC2E26">
             <wp:extent cx="5400040" cy="1299210"/>
@@ -334,9 +324,941 @@
         <w:t>Crea un fichero llamado practicas.txt en tu directorio home de tu usuario en Linux con alguna frase dentro</w:t>
       </w:r>
     </w:p>
+    <w:p>
+      <w:r>
+        <w:rPr>
+          <w:noProof/>
+        </w:rPr>
+        <w:drawing>
+          <wp:inline distT="0" distB="0" distL="0" distR="0" wp14:anchorId="693A5CC7" wp14:editId="48789371">
+            <wp:extent cx="5400040" cy="984885"/>
+            <wp:effectExtent l="0" t="0" r="0" b="5715"/>
+            <wp:docPr id="1186273893" name="Imagen 1" descr="Texto&#10;&#10;El contenido generado por IA puede ser incorrecto."/>
+            <wp:cNvGraphicFramePr>
+              <a:graphicFrameLocks xmlns:a="http://schemas.openxmlformats.org/drawingml/2006/main" noChangeAspect="1"/>
+            </wp:cNvGraphicFramePr>
+            <a:graphic xmlns:a="http://schemas.openxmlformats.org/drawingml/2006/main">
+              <a:graphicData uri="http://schemas.openxmlformats.org/drawingml/2006/picture">
+                <pic:pic xmlns:pic="http://schemas.openxmlformats.org/drawingml/2006/picture">
+                  <pic:nvPicPr>
+                    <pic:cNvPr id="1186273893" name="Imagen 1" descr="Texto&#10;&#10;El contenido generado por IA puede ser incorrecto."/>
+                    <pic:cNvPicPr/>
+                  </pic:nvPicPr>
+                  <pic:blipFill>
+                    <a:blip r:embed="rId11"/>
+                    <a:stretch>
+                      <a:fillRect/>
+                    </a:stretch>
+                  </pic:blipFill>
+                  <pic:spPr>
+                    <a:xfrm>
+                      <a:off x="0" y="0"/>
+                      <a:ext cx="5400040" cy="984885"/>
+                    </a:xfrm>
+                    <a:prstGeom prst="rect">
+                      <a:avLst/>
+                    </a:prstGeom>
+                  </pic:spPr>
+                </pic:pic>
+              </a:graphicData>
+            </a:graphic>
+          </wp:inline>
+        </w:drawing>
+      </w:r>
+    </w:p>
+    <w:p>
+      <w:r>
+        <w:t xml:space="preserve">8. </w:t>
+      </w:r>
+      <w:r>
+        <w:t>Copiarlo en HDFS, en concreto al directorio datos anterior.</w:t>
+      </w:r>
+    </w:p>
+    <w:p>
+      <w:r>
+        <w:rPr>
+          <w:noProof/>
+        </w:rPr>
+        <w:drawing>
+          <wp:inline distT="0" distB="0" distL="0" distR="0" wp14:anchorId="25840305" wp14:editId="619D4B24">
+            <wp:extent cx="5400040" cy="395605"/>
+            <wp:effectExtent l="0" t="0" r="0" b="4445"/>
+            <wp:docPr id="1636412688" name="Imagen 1"/>
+            <wp:cNvGraphicFramePr>
+              <a:graphicFrameLocks xmlns:a="http://schemas.openxmlformats.org/drawingml/2006/main" noChangeAspect="1"/>
+            </wp:cNvGraphicFramePr>
+            <a:graphic xmlns:a="http://schemas.openxmlformats.org/drawingml/2006/main">
+              <a:graphicData uri="http://schemas.openxmlformats.org/drawingml/2006/picture">
+                <pic:pic xmlns:pic="http://schemas.openxmlformats.org/drawingml/2006/picture">
+                  <pic:nvPicPr>
+                    <pic:cNvPr id="1636412688" name=""/>
+                    <pic:cNvPicPr/>
+                  </pic:nvPicPr>
+                  <pic:blipFill>
+                    <a:blip r:embed="rId12"/>
+                    <a:stretch>
+                      <a:fillRect/>
+                    </a:stretch>
+                  </pic:blipFill>
+                  <pic:spPr>
+                    <a:xfrm>
+                      <a:off x="0" y="0"/>
+                      <a:ext cx="5400040" cy="395605"/>
+                    </a:xfrm>
+                    <a:prstGeom prst="rect">
+                      <a:avLst/>
+                    </a:prstGeom>
+                  </pic:spPr>
+                </pic:pic>
+              </a:graphicData>
+            </a:graphic>
+          </wp:inline>
+        </w:drawing>
+      </w:r>
+    </w:p>
+    <w:p>
+      <w:r>
+        <w:t xml:space="preserve">9. </w:t>
+      </w:r>
+      <w:r>
+        <w:t>Comprueba su existencia desde la utilidad del navegador.</w:t>
+      </w:r>
+    </w:p>
+    <w:p>
+      <w:r>
+        <w:rPr>
+          <w:noProof/>
+        </w:rPr>
+        <w:drawing>
+          <wp:inline distT="0" distB="0" distL="0" distR="0" wp14:anchorId="55DCE213" wp14:editId="42C93D33">
+            <wp:extent cx="5400040" cy="1987550"/>
+            <wp:effectExtent l="0" t="0" r="0" b="0"/>
+            <wp:docPr id="1898299692" name="Imagen 1" descr="Interfaz de usuario gráfica&#10;&#10;El contenido generado por IA puede ser incorrecto."/>
+            <wp:cNvGraphicFramePr>
+              <a:graphicFrameLocks xmlns:a="http://schemas.openxmlformats.org/drawingml/2006/main" noChangeAspect="1"/>
+            </wp:cNvGraphicFramePr>
+            <a:graphic xmlns:a="http://schemas.openxmlformats.org/drawingml/2006/main">
+              <a:graphicData uri="http://schemas.openxmlformats.org/drawingml/2006/picture">
+                <pic:pic xmlns:pic="http://schemas.openxmlformats.org/drawingml/2006/picture">
+                  <pic:nvPicPr>
+                    <pic:cNvPr id="1898299692" name="Imagen 1" descr="Interfaz de usuario gráfica&#10;&#10;El contenido generado por IA puede ser incorrecto."/>
+                    <pic:cNvPicPr/>
+                  </pic:nvPicPr>
+                  <pic:blipFill>
+                    <a:blip r:embed="rId13"/>
+                    <a:stretch>
+                      <a:fillRect/>
+                    </a:stretch>
+                  </pic:blipFill>
+                  <pic:spPr>
+                    <a:xfrm>
+                      <a:off x="0" y="0"/>
+                      <a:ext cx="5400040" cy="1987550"/>
+                    </a:xfrm>
+                    <a:prstGeom prst="rect">
+                      <a:avLst/>
+                    </a:prstGeom>
+                  </pic:spPr>
+                </pic:pic>
+              </a:graphicData>
+            </a:graphic>
+          </wp:inline>
+        </w:drawing>
+      </w:r>
+    </w:p>
+    <w:p>
+      <w:r>
+        <w:t xml:space="preserve">10. </w:t>
+      </w:r>
+      <w:r>
+        <w:t>Haz clic sobre el fichero ¿Cuál es el tamaño del fichero en HDFS? ¿Cuánto ocupa realmente en HDFS? ¿Cuántas veces está replicado?</w:t>
+      </w:r>
+    </w:p>
+    <w:p>
+      <w:r>
+        <w:rPr>
+          <w:noProof/>
+        </w:rPr>
+        <w:drawing>
+          <wp:inline distT="0" distB="0" distL="0" distR="0" wp14:anchorId="46A4CE79" wp14:editId="72C46707">
+            <wp:extent cx="5400040" cy="1216025"/>
+            <wp:effectExtent l="0" t="0" r="0" b="3175"/>
+            <wp:docPr id="1855446104" name="Imagen 1" descr="Interfaz de usuario gráfica, Texto, Aplicación&#10;&#10;El contenido generado por IA puede ser incorrecto."/>
+            <wp:cNvGraphicFramePr>
+              <a:graphicFrameLocks xmlns:a="http://schemas.openxmlformats.org/drawingml/2006/main" noChangeAspect="1"/>
+            </wp:cNvGraphicFramePr>
+            <a:graphic xmlns:a="http://schemas.openxmlformats.org/drawingml/2006/main">
+              <a:graphicData uri="http://schemas.openxmlformats.org/drawingml/2006/picture">
+                <pic:pic xmlns:pic="http://schemas.openxmlformats.org/drawingml/2006/picture">
+                  <pic:nvPicPr>
+                    <pic:cNvPr id="1855446104" name="Imagen 1" descr="Interfaz de usuario gráfica, Texto, Aplicación&#10;&#10;El contenido generado por IA puede ser incorrecto."/>
+                    <pic:cNvPicPr/>
+                  </pic:nvPicPr>
+                  <pic:blipFill>
+                    <a:blip r:embed="rId14"/>
+                    <a:stretch>
+                      <a:fillRect/>
+                    </a:stretch>
+                  </pic:blipFill>
+                  <pic:spPr>
+                    <a:xfrm>
+                      <a:off x="0" y="0"/>
+                      <a:ext cx="5400040" cy="1216025"/>
+                    </a:xfrm>
+                    <a:prstGeom prst="rect">
+                      <a:avLst/>
+                    </a:prstGeom>
+                  </pic:spPr>
+                </pic:pic>
+              </a:graphicData>
+            </a:graphic>
+          </wp:inline>
+        </w:drawing>
+      </w:r>
+    </w:p>
+    <w:p>
+      <w:r>
+        <w:t>El fichero son 18MB, como solo está replicado una vez, ocupa el mismo espacio.</w:t>
+      </w:r>
+    </w:p>
+    <w:p/>
+    <w:p/>
+    <w:p>
+      <w:r>
+        <w:t>11.</w:t>
+      </w:r>
+      <w:r>
+        <w:t xml:space="preserve"> Visualizar su contenido en HDFS.</w:t>
+      </w:r>
+    </w:p>
+    <w:p>
+      <w:r>
+        <w:rPr>
+          <w:noProof/>
+        </w:rPr>
+        <w:drawing>
+          <wp:inline distT="0" distB="0" distL="0" distR="0" wp14:anchorId="30D8A420" wp14:editId="5B8D74AC">
+            <wp:extent cx="5400040" cy="692150"/>
+            <wp:effectExtent l="0" t="0" r="0" b="0"/>
+            <wp:docPr id="1711053309" name="Imagen 1" descr="Texto&#10;&#10;El contenido generado por IA puede ser incorrecto."/>
+            <wp:cNvGraphicFramePr>
+              <a:graphicFrameLocks xmlns:a="http://schemas.openxmlformats.org/drawingml/2006/main" noChangeAspect="1"/>
+            </wp:cNvGraphicFramePr>
+            <a:graphic xmlns:a="http://schemas.openxmlformats.org/drawingml/2006/main">
+              <a:graphicData uri="http://schemas.openxmlformats.org/drawingml/2006/picture">
+                <pic:pic xmlns:pic="http://schemas.openxmlformats.org/drawingml/2006/picture">
+                  <pic:nvPicPr>
+                    <pic:cNvPr id="1711053309" name="Imagen 1" descr="Texto&#10;&#10;El contenido generado por IA puede ser incorrecto."/>
+                    <pic:cNvPicPr/>
+                  </pic:nvPicPr>
+                  <pic:blipFill>
+                    <a:blip r:embed="rId15"/>
+                    <a:stretch>
+                      <a:fillRect/>
+                    </a:stretch>
+                  </pic:blipFill>
+                  <pic:spPr>
+                    <a:xfrm>
+                      <a:off x="0" y="0"/>
+                      <a:ext cx="5400040" cy="692150"/>
+                    </a:xfrm>
+                    <a:prstGeom prst="rect">
+                      <a:avLst/>
+                    </a:prstGeom>
+                  </pic:spPr>
+                </pic:pic>
+              </a:graphicData>
+            </a:graphic>
+          </wp:inline>
+        </w:drawing>
+      </w:r>
+    </w:p>
+    <w:p>
+      <w:r>
+        <w:t xml:space="preserve">12. </w:t>
+      </w:r>
+      <w:r>
+        <w:t>HDFS es un sistema de archivos distribuido que está dentro de una carpeta local de nuestro Linux. En su archivo de configuración está su ubicación. ¿Podrías localizarla? Explora su contenido desde Linux ¿Qué carpetas tiene dentro? ¿Dónde están los datos?</w:t>
+      </w:r>
+    </w:p>
+    <w:p>
+      <w:r>
+        <w:t xml:space="preserve"> </w:t>
+      </w:r>
+      <w:r>
+        <w:drawing>
+          <wp:inline distT="0" distB="0" distL="0" distR="0" wp14:anchorId="74481861" wp14:editId="41E1C6B9">
+            <wp:extent cx="5400040" cy="580390"/>
+            <wp:effectExtent l="0" t="0" r="0" b="0"/>
+            <wp:docPr id="234589532" name="Imagen 1"/>
+            <wp:cNvGraphicFramePr>
+              <a:graphicFrameLocks xmlns:a="http://schemas.openxmlformats.org/drawingml/2006/main" noChangeAspect="1"/>
+            </wp:cNvGraphicFramePr>
+            <a:graphic xmlns:a="http://schemas.openxmlformats.org/drawingml/2006/main">
+              <a:graphicData uri="http://schemas.openxmlformats.org/drawingml/2006/picture">
+                <pic:pic xmlns:pic="http://schemas.openxmlformats.org/drawingml/2006/picture">
+                  <pic:nvPicPr>
+                    <pic:cNvPr id="234589532" name=""/>
+                    <pic:cNvPicPr/>
+                  </pic:nvPicPr>
+                  <pic:blipFill>
+                    <a:blip r:embed="rId16"/>
+                    <a:stretch>
+                      <a:fillRect/>
+                    </a:stretch>
+                  </pic:blipFill>
+                  <pic:spPr>
+                    <a:xfrm>
+                      <a:off x="0" y="0"/>
+                      <a:ext cx="5400040" cy="580390"/>
+                    </a:xfrm>
+                    <a:prstGeom prst="rect">
+                      <a:avLst/>
+                    </a:prstGeom>
+                  </pic:spPr>
+                </pic:pic>
+              </a:graphicData>
+            </a:graphic>
+          </wp:inline>
+        </w:drawing>
+      </w:r>
+    </w:p>
+    <w:p>
+      <w:r>
+        <w:drawing>
+          <wp:inline distT="0" distB="0" distL="0" distR="0" wp14:anchorId="1BB85F55" wp14:editId="40A759AD">
+            <wp:extent cx="5400040" cy="1388110"/>
+            <wp:effectExtent l="0" t="0" r="0" b="2540"/>
+            <wp:docPr id="467001390" name="Imagen 1" descr="Texto&#10;&#10;El contenido generado por IA puede ser incorrecto."/>
+            <wp:cNvGraphicFramePr>
+              <a:graphicFrameLocks xmlns:a="http://schemas.openxmlformats.org/drawingml/2006/main" noChangeAspect="1"/>
+            </wp:cNvGraphicFramePr>
+            <a:graphic xmlns:a="http://schemas.openxmlformats.org/drawingml/2006/main">
+              <a:graphicData uri="http://schemas.openxmlformats.org/drawingml/2006/picture">
+                <pic:pic xmlns:pic="http://schemas.openxmlformats.org/drawingml/2006/picture">
+                  <pic:nvPicPr>
+                    <pic:cNvPr id="467001390" name="Imagen 1" descr="Texto&#10;&#10;El contenido generado por IA puede ser incorrecto."/>
+                    <pic:cNvPicPr/>
+                  </pic:nvPicPr>
+                  <pic:blipFill>
+                    <a:blip r:embed="rId17"/>
+                    <a:stretch>
+                      <a:fillRect/>
+                    </a:stretch>
+                  </pic:blipFill>
+                  <pic:spPr>
+                    <a:xfrm>
+                      <a:off x="0" y="0"/>
+                      <a:ext cx="5400040" cy="1388110"/>
+                    </a:xfrm>
+                    <a:prstGeom prst="rect">
+                      <a:avLst/>
+                    </a:prstGeom>
+                  </pic:spPr>
+                </pic:pic>
+              </a:graphicData>
+            </a:graphic>
+          </wp:inline>
+        </w:drawing>
+      </w:r>
+    </w:p>
+    <w:p>
+      <w:r>
+        <w:t xml:space="preserve">Los datos se encuentran en la carpeta ‘data’ </w:t>
+      </w:r>
+    </w:p>
     <w:p/>
     <w:p/>
     <w:p/>
+    <w:p/>
+    <w:p/>
+    <w:p/>
+    <w:p/>
+    <w:p/>
+    <w:p/>
+    <w:p>
+      <w:r>
+        <w:lastRenderedPageBreak/>
+        <w:t>13. Si damos clic sobre el fichero en el entorno del navegador aparece el Block Id del fichero que nos indica el nombre del subdirectorio dentro del sistema de archivos local del punto anterior ¿Podrías mostrar su contenido?</w:t>
+      </w:r>
+    </w:p>
+    <w:p>
+      <w:r>
+        <w:drawing>
+          <wp:inline distT="0" distB="0" distL="0" distR="0" wp14:anchorId="55CE554E" wp14:editId="1EDA01EC">
+            <wp:extent cx="5400040" cy="3475355"/>
+            <wp:effectExtent l="0" t="0" r="0" b="0"/>
+            <wp:docPr id="2126040442" name="Imagen 1" descr="Interfaz de usuario gráfica, Texto, Aplicación, Chat o mensaje de texto&#10;&#10;El contenido generado por IA puede ser incorrecto."/>
+            <wp:cNvGraphicFramePr>
+              <a:graphicFrameLocks xmlns:a="http://schemas.openxmlformats.org/drawingml/2006/main" noChangeAspect="1"/>
+            </wp:cNvGraphicFramePr>
+            <a:graphic xmlns:a="http://schemas.openxmlformats.org/drawingml/2006/main">
+              <a:graphicData uri="http://schemas.openxmlformats.org/drawingml/2006/picture">
+                <pic:pic xmlns:pic="http://schemas.openxmlformats.org/drawingml/2006/picture">
+                  <pic:nvPicPr>
+                    <pic:cNvPr id="2126040442" name="Imagen 1" descr="Interfaz de usuario gráfica, Texto, Aplicación, Chat o mensaje de texto&#10;&#10;El contenido generado por IA puede ser incorrecto."/>
+                    <pic:cNvPicPr/>
+                  </pic:nvPicPr>
+                  <pic:blipFill>
+                    <a:blip r:embed="rId18"/>
+                    <a:stretch>
+                      <a:fillRect/>
+                    </a:stretch>
+                  </pic:blipFill>
+                  <pic:spPr>
+                    <a:xfrm>
+                      <a:off x="0" y="0"/>
+                      <a:ext cx="5400040" cy="3475355"/>
+                    </a:xfrm>
+                    <a:prstGeom prst="rect">
+                      <a:avLst/>
+                    </a:prstGeom>
+                  </pic:spPr>
+                </pic:pic>
+              </a:graphicData>
+            </a:graphic>
+          </wp:inline>
+        </w:drawing>
+      </w:r>
+    </w:p>
+    <w:p>
+      <w:r>
+        <w:t>14. Vamos a crear otro ejemplo con un fichero grande. Investiga como crear automáticamente desde Linux con un comando un archivo de 1GB en la carpeta home de tu usuario en Linux.</w:t>
+      </w:r>
+    </w:p>
+    <w:p>
+      <w:r>
+        <w:t>Se puede usar tanto el comando ‘fallocate’ como el ‘truncate’</w:t>
+      </w:r>
+    </w:p>
+    <w:p>
+      <w:r>
+        <w:drawing>
+          <wp:inline distT="0" distB="0" distL="0" distR="0" wp14:anchorId="593EC874" wp14:editId="1D9BCCA3">
+            <wp:extent cx="5400040" cy="1071880"/>
+            <wp:effectExtent l="0" t="0" r="0" b="0"/>
+            <wp:docPr id="2121830276" name="Imagen 1" descr="Texto&#10;&#10;El contenido generado por IA puede ser incorrecto."/>
+            <wp:cNvGraphicFramePr>
+              <a:graphicFrameLocks xmlns:a="http://schemas.openxmlformats.org/drawingml/2006/main" noChangeAspect="1"/>
+            </wp:cNvGraphicFramePr>
+            <a:graphic xmlns:a="http://schemas.openxmlformats.org/drawingml/2006/main">
+              <a:graphicData uri="http://schemas.openxmlformats.org/drawingml/2006/picture">
+                <pic:pic xmlns:pic="http://schemas.openxmlformats.org/drawingml/2006/picture">
+                  <pic:nvPicPr>
+                    <pic:cNvPr id="2121830276" name="Imagen 1" descr="Texto&#10;&#10;El contenido generado por IA puede ser incorrecto."/>
+                    <pic:cNvPicPr/>
+                  </pic:nvPicPr>
+                  <pic:blipFill>
+                    <a:blip r:embed="rId19"/>
+                    <a:stretch>
+                      <a:fillRect/>
+                    </a:stretch>
+                  </pic:blipFill>
+                  <pic:spPr>
+                    <a:xfrm>
+                      <a:off x="0" y="0"/>
+                      <a:ext cx="5400040" cy="1071880"/>
+                    </a:xfrm>
+                    <a:prstGeom prst="rect">
+                      <a:avLst/>
+                    </a:prstGeom>
+                  </pic:spPr>
+                </pic:pic>
+              </a:graphicData>
+            </a:graphic>
+          </wp:inline>
+        </w:drawing>
+      </w:r>
+    </w:p>
+    <w:p>
+      <w:r>
+        <w:t>15. Copia el archivo anterior al directorio /datos de nuestro HDFS.</w:t>
+      </w:r>
+    </w:p>
+    <w:p>
+      <w:r>
+        <w:drawing>
+          <wp:inline distT="0" distB="0" distL="0" distR="0" wp14:anchorId="58AD143A" wp14:editId="70E4326B">
+            <wp:extent cx="5400040" cy="228600"/>
+            <wp:effectExtent l="0" t="0" r="0" b="0"/>
+            <wp:docPr id="1564703639" name="Imagen 1"/>
+            <wp:cNvGraphicFramePr>
+              <a:graphicFrameLocks xmlns:a="http://schemas.openxmlformats.org/drawingml/2006/main" noChangeAspect="1"/>
+            </wp:cNvGraphicFramePr>
+            <a:graphic xmlns:a="http://schemas.openxmlformats.org/drawingml/2006/main">
+              <a:graphicData uri="http://schemas.openxmlformats.org/drawingml/2006/picture">
+                <pic:pic xmlns:pic="http://schemas.openxmlformats.org/drawingml/2006/picture">
+                  <pic:nvPicPr>
+                    <pic:cNvPr id="1564703639" name=""/>
+                    <pic:cNvPicPr/>
+                  </pic:nvPicPr>
+                  <pic:blipFill>
+                    <a:blip r:embed="rId20"/>
+                    <a:stretch>
+                      <a:fillRect/>
+                    </a:stretch>
+                  </pic:blipFill>
+                  <pic:spPr>
+                    <a:xfrm>
+                      <a:off x="0" y="0"/>
+                      <a:ext cx="5400040" cy="228600"/>
+                    </a:xfrm>
+                    <a:prstGeom prst="rect">
+                      <a:avLst/>
+                    </a:prstGeom>
+                  </pic:spPr>
+                </pic:pic>
+              </a:graphicData>
+            </a:graphic>
+          </wp:inline>
+        </w:drawing>
+      </w:r>
+    </w:p>
+    <w:p/>
+    <w:p/>
+    <w:p/>
+    <w:p/>
+    <w:p>
+      <w:r>
+        <w:lastRenderedPageBreak/>
+        <w:t>16. Comprueba en la página web que ha creado múltiples bloques ¿Cuántos ha creado? ¿De qué tamaño son? Como solamente tenemos un nodo aparecen todos los bloques en el mismo, pero en un clúster real cada bloque estaría en un nodo distinto.</w:t>
+      </w:r>
+    </w:p>
+    <w:p>
+      <w:r>
+        <w:t xml:space="preserve">Ha creado </w:t>
+      </w:r>
+      <w:r>
+        <w:t>8</w:t>
+      </w:r>
+      <w:r>
+        <w:t xml:space="preserve"> bloques, cada uno de </w:t>
+      </w:r>
+      <w:r>
+        <w:t>128 MB</w:t>
+      </w:r>
+    </w:p>
+    <w:p>
+      <w:r>
+        <w:drawing>
+          <wp:inline distT="0" distB="0" distL="0" distR="0" wp14:anchorId="33E6B3F6" wp14:editId="7F1225A9">
+            <wp:extent cx="5400040" cy="1621155"/>
+            <wp:effectExtent l="0" t="0" r="0" b="0"/>
+            <wp:docPr id="484388334" name="Imagen 1" descr="Captura de pantalla de un celular&#10;&#10;El contenido generado por IA puede ser incorrecto."/>
+            <wp:cNvGraphicFramePr>
+              <a:graphicFrameLocks xmlns:a="http://schemas.openxmlformats.org/drawingml/2006/main" noChangeAspect="1"/>
+            </wp:cNvGraphicFramePr>
+            <a:graphic xmlns:a="http://schemas.openxmlformats.org/drawingml/2006/main">
+              <a:graphicData uri="http://schemas.openxmlformats.org/drawingml/2006/picture">
+                <pic:pic xmlns:pic="http://schemas.openxmlformats.org/drawingml/2006/picture">
+                  <pic:nvPicPr>
+                    <pic:cNvPr id="484388334" name="Imagen 1" descr="Captura de pantalla de un celular&#10;&#10;El contenido generado por IA puede ser incorrecto."/>
+                    <pic:cNvPicPr/>
+                  </pic:nvPicPr>
+                  <pic:blipFill>
+                    <a:blip r:embed="rId21"/>
+                    <a:stretch>
+                      <a:fillRect/>
+                    </a:stretch>
+                  </pic:blipFill>
+                  <pic:spPr>
+                    <a:xfrm>
+                      <a:off x="0" y="0"/>
+                      <a:ext cx="5400040" cy="1621155"/>
+                    </a:xfrm>
+                    <a:prstGeom prst="rect">
+                      <a:avLst/>
+                    </a:prstGeom>
+                  </pic:spPr>
+                </pic:pic>
+              </a:graphicData>
+            </a:graphic>
+          </wp:inline>
+        </w:drawing>
+      </w:r>
+    </w:p>
+    <w:p>
+      <w:r>
+        <w:drawing>
+          <wp:inline distT="0" distB="0" distL="0" distR="0" wp14:anchorId="02C56EBC" wp14:editId="5919D3A5">
+            <wp:extent cx="5400040" cy="4613910"/>
+            <wp:effectExtent l="0" t="0" r="0" b="0"/>
+            <wp:docPr id="716263084" name="Imagen 1" descr="Interfaz de usuario gráfica, Aplicación&#10;&#10;El contenido generado por IA puede ser incorrecto."/>
+            <wp:cNvGraphicFramePr>
+              <a:graphicFrameLocks xmlns:a="http://schemas.openxmlformats.org/drawingml/2006/main" noChangeAspect="1"/>
+            </wp:cNvGraphicFramePr>
+            <a:graphic xmlns:a="http://schemas.openxmlformats.org/drawingml/2006/main">
+              <a:graphicData uri="http://schemas.openxmlformats.org/drawingml/2006/picture">
+                <pic:pic xmlns:pic="http://schemas.openxmlformats.org/drawingml/2006/picture">
+                  <pic:nvPicPr>
+                    <pic:cNvPr id="716263084" name="Imagen 1" descr="Interfaz de usuario gráfica, Aplicación&#10;&#10;El contenido generado por IA puede ser incorrecto."/>
+                    <pic:cNvPicPr/>
+                  </pic:nvPicPr>
+                  <pic:blipFill>
+                    <a:blip r:embed="rId22"/>
+                    <a:stretch>
+                      <a:fillRect/>
+                    </a:stretch>
+                  </pic:blipFill>
+                  <pic:spPr>
+                    <a:xfrm>
+                      <a:off x="0" y="0"/>
+                      <a:ext cx="5400040" cy="4613910"/>
+                    </a:xfrm>
+                    <a:prstGeom prst="rect">
+                      <a:avLst/>
+                    </a:prstGeom>
+                  </pic:spPr>
+                </pic:pic>
+              </a:graphicData>
+            </a:graphic>
+          </wp:inline>
+        </w:drawing>
+      </w:r>
+    </w:p>
+    <w:p/>
+    <w:p/>
+    <w:p/>
+    <w:p>
+      <w:r>
+        <w:lastRenderedPageBreak/>
+        <w:t>17. ¿Puedes localizar en el sistema de archivos local dichos bloques?</w:t>
+      </w:r>
+    </w:p>
+    <w:p>
+      <w:r>
+        <w:t>Ya que los datos se encuentran en el archivo data de hadoop, lo buscamos por el nombre del bloque, en este caso yo busco el bloque 5</w:t>
+      </w:r>
+    </w:p>
+    <w:p>
+      <w:r>
+        <w:drawing>
+          <wp:inline distT="0" distB="0" distL="0" distR="0" wp14:anchorId="5307D92A" wp14:editId="22406AE4">
+            <wp:extent cx="5400040" cy="771525"/>
+            <wp:effectExtent l="0" t="0" r="0" b="9525"/>
+            <wp:docPr id="23728084" name="Imagen 1" descr="Texto&#10;&#10;El contenido generado por IA puede ser incorrecto."/>
+            <wp:cNvGraphicFramePr>
+              <a:graphicFrameLocks xmlns:a="http://schemas.openxmlformats.org/drawingml/2006/main" noChangeAspect="1"/>
+            </wp:cNvGraphicFramePr>
+            <a:graphic xmlns:a="http://schemas.openxmlformats.org/drawingml/2006/main">
+              <a:graphicData uri="http://schemas.openxmlformats.org/drawingml/2006/picture">
+                <pic:pic xmlns:pic="http://schemas.openxmlformats.org/drawingml/2006/picture">
+                  <pic:nvPicPr>
+                    <pic:cNvPr id="23728084" name="Imagen 1" descr="Texto&#10;&#10;El contenido generado por IA puede ser incorrecto."/>
+                    <pic:cNvPicPr/>
+                  </pic:nvPicPr>
+                  <pic:blipFill>
+                    <a:blip r:embed="rId23"/>
+                    <a:stretch>
+                      <a:fillRect/>
+                    </a:stretch>
+                  </pic:blipFill>
+                  <pic:spPr>
+                    <a:xfrm>
+                      <a:off x="0" y="0"/>
+                      <a:ext cx="5400040" cy="771525"/>
+                    </a:xfrm>
+                    <a:prstGeom prst="rect">
+                      <a:avLst/>
+                    </a:prstGeom>
+                  </pic:spPr>
+                </pic:pic>
+              </a:graphicData>
+            </a:graphic>
+          </wp:inline>
+        </w:drawing>
+      </w:r>
+    </w:p>
+    <w:p>
+      <w:r>
+        <w:t>18. Vamos a crear otro directorio llamado practicas dentro de la carpeta /user/maria_dev.</w:t>
+      </w:r>
+    </w:p>
+    <w:p>
+      <w:r>
+        <w:drawing>
+          <wp:inline distT="0" distB="0" distL="0" distR="0" wp14:anchorId="4B0D3762" wp14:editId="2961F181">
+            <wp:extent cx="5400040" cy="189230"/>
+            <wp:effectExtent l="0" t="0" r="0" b="1270"/>
+            <wp:docPr id="1841654396" name="Imagen 1"/>
+            <wp:cNvGraphicFramePr>
+              <a:graphicFrameLocks xmlns:a="http://schemas.openxmlformats.org/drawingml/2006/main" noChangeAspect="1"/>
+            </wp:cNvGraphicFramePr>
+            <a:graphic xmlns:a="http://schemas.openxmlformats.org/drawingml/2006/main">
+              <a:graphicData uri="http://schemas.openxmlformats.org/drawingml/2006/picture">
+                <pic:pic xmlns:pic="http://schemas.openxmlformats.org/drawingml/2006/picture">
+                  <pic:nvPicPr>
+                    <pic:cNvPr id="1841654396" name=""/>
+                    <pic:cNvPicPr/>
+                  </pic:nvPicPr>
+                  <pic:blipFill>
+                    <a:blip r:embed="rId24"/>
+                    <a:stretch>
+                      <a:fillRect/>
+                    </a:stretch>
+                  </pic:blipFill>
+                  <pic:spPr>
+                    <a:xfrm>
+                      <a:off x="0" y="0"/>
+                      <a:ext cx="5400040" cy="189230"/>
+                    </a:xfrm>
+                    <a:prstGeom prst="rect">
+                      <a:avLst/>
+                    </a:prstGeom>
+                  </pic:spPr>
+                </pic:pic>
+              </a:graphicData>
+            </a:graphic>
+          </wp:inline>
+        </w:drawing>
+      </w:r>
+    </w:p>
+    <w:p>
+      <w:r>
+        <w:t xml:space="preserve">19. </w:t>
+      </w:r>
+      <w:r>
+        <w:t xml:space="preserve">Copiamos prueba.txt desde datos a </w:t>
+      </w:r>
+      <w:r>
+        <w:t>prácticas</w:t>
+      </w:r>
+      <w:r>
+        <w:t>.</w:t>
+      </w:r>
+    </w:p>
+    <w:p>
+      <w:r>
+        <w:t>No sabia si era un fallo del ejercicio, pero el primer archivo se llamaba practicas.txt por lo que lo copie con ese nombre.</w:t>
+      </w:r>
+    </w:p>
+    <w:p>
+      <w:r>
+        <w:drawing>
+          <wp:inline distT="0" distB="0" distL="0" distR="0" wp14:anchorId="2FC5C929" wp14:editId="1211DA0D">
+            <wp:extent cx="5400040" cy="241300"/>
+            <wp:effectExtent l="0" t="0" r="0" b="6350"/>
+            <wp:docPr id="1742936171" name="Imagen 1"/>
+            <wp:cNvGraphicFramePr>
+              <a:graphicFrameLocks xmlns:a="http://schemas.openxmlformats.org/drawingml/2006/main" noChangeAspect="1"/>
+            </wp:cNvGraphicFramePr>
+            <a:graphic xmlns:a="http://schemas.openxmlformats.org/drawingml/2006/main">
+              <a:graphicData uri="http://schemas.openxmlformats.org/drawingml/2006/picture">
+                <pic:pic xmlns:pic="http://schemas.openxmlformats.org/drawingml/2006/picture">
+                  <pic:nvPicPr>
+                    <pic:cNvPr id="1742936171" name=""/>
+                    <pic:cNvPicPr/>
+                  </pic:nvPicPr>
+                  <pic:blipFill>
+                    <a:blip r:embed="rId25"/>
+                    <a:stretch>
+                      <a:fillRect/>
+                    </a:stretch>
+                  </pic:blipFill>
+                  <pic:spPr>
+                    <a:xfrm>
+                      <a:off x="0" y="0"/>
+                      <a:ext cx="5400040" cy="241300"/>
+                    </a:xfrm>
+                    <a:prstGeom prst="rect">
+                      <a:avLst/>
+                    </a:prstGeom>
+                  </pic:spPr>
+                </pic:pic>
+              </a:graphicData>
+            </a:graphic>
+          </wp:inline>
+        </w:drawing>
+      </w:r>
+    </w:p>
+    <w:p>
+      <w:r>
+        <w:t xml:space="preserve">20. Comprobamos el contenido de </w:t>
+      </w:r>
+      <w:r>
+        <w:t>prácticas</w:t>
+      </w:r>
+      <w:r>
+        <w:t>.</w:t>
+      </w:r>
+    </w:p>
+    <w:p>
+      <w:r>
+        <w:drawing>
+          <wp:inline distT="0" distB="0" distL="0" distR="0" wp14:anchorId="60BCBA49" wp14:editId="1516CC20">
+            <wp:extent cx="5400040" cy="684530"/>
+            <wp:effectExtent l="0" t="0" r="0" b="1270"/>
+            <wp:docPr id="355915957" name="Imagen 1" descr="Texto&#10;&#10;El contenido generado por IA puede ser incorrecto."/>
+            <wp:cNvGraphicFramePr>
+              <a:graphicFrameLocks xmlns:a="http://schemas.openxmlformats.org/drawingml/2006/main" noChangeAspect="1"/>
+            </wp:cNvGraphicFramePr>
+            <a:graphic xmlns:a="http://schemas.openxmlformats.org/drawingml/2006/main">
+              <a:graphicData uri="http://schemas.openxmlformats.org/drawingml/2006/picture">
+                <pic:pic xmlns:pic="http://schemas.openxmlformats.org/drawingml/2006/picture">
+                  <pic:nvPicPr>
+                    <pic:cNvPr id="355915957" name="Imagen 1" descr="Texto&#10;&#10;El contenido generado por IA puede ser incorrecto."/>
+                    <pic:cNvPicPr/>
+                  </pic:nvPicPr>
+                  <pic:blipFill>
+                    <a:blip r:embed="rId26"/>
+                    <a:stretch>
+                      <a:fillRect/>
+                    </a:stretch>
+                  </pic:blipFill>
+                  <pic:spPr>
+                    <a:xfrm>
+                      <a:off x="0" y="0"/>
+                      <a:ext cx="5400040" cy="684530"/>
+                    </a:xfrm>
+                    <a:prstGeom prst="rect">
+                      <a:avLst/>
+                    </a:prstGeom>
+                  </pic:spPr>
+                </pic:pic>
+              </a:graphicData>
+            </a:graphic>
+          </wp:inline>
+        </w:drawing>
+      </w:r>
+    </w:p>
+    <w:p>
+      <w:r>
+        <w:t>21. Comprobamos el contenido de prueba.txt con un comando de HDFS.</w:t>
+      </w:r>
+    </w:p>
+    <w:p>
+      <w:r>
+        <w:drawing>
+          <wp:inline distT="0" distB="0" distL="0" distR="0" wp14:anchorId="6BC2688B" wp14:editId="66E8675C">
+            <wp:extent cx="5400040" cy="514985"/>
+            <wp:effectExtent l="0" t="0" r="0" b="0"/>
+            <wp:docPr id="966970752" name="Imagen 1"/>
+            <wp:cNvGraphicFramePr>
+              <a:graphicFrameLocks xmlns:a="http://schemas.openxmlformats.org/drawingml/2006/main" noChangeAspect="1"/>
+            </wp:cNvGraphicFramePr>
+            <a:graphic xmlns:a="http://schemas.openxmlformats.org/drawingml/2006/main">
+              <a:graphicData uri="http://schemas.openxmlformats.org/drawingml/2006/picture">
+                <pic:pic xmlns:pic="http://schemas.openxmlformats.org/drawingml/2006/picture">
+                  <pic:nvPicPr>
+                    <pic:cNvPr id="966970752" name=""/>
+                    <pic:cNvPicPr/>
+                  </pic:nvPicPr>
+                  <pic:blipFill>
+                    <a:blip r:embed="rId27"/>
+                    <a:stretch>
+                      <a:fillRect/>
+                    </a:stretch>
+                  </pic:blipFill>
+                  <pic:spPr>
+                    <a:xfrm>
+                      <a:off x="0" y="0"/>
+                      <a:ext cx="5400040" cy="514985"/>
+                    </a:xfrm>
+                    <a:prstGeom prst="rect">
+                      <a:avLst/>
+                    </a:prstGeom>
+                  </pic:spPr>
+                </pic:pic>
+              </a:graphicData>
+            </a:graphic>
+          </wp:inline>
+        </w:drawing>
+      </w:r>
+    </w:p>
+    <w:p>
+      <w:r>
+        <w:t>22. Borramos el fichero prueba.txt.</w:t>
+      </w:r>
+    </w:p>
+    <w:p>
+      <w:r>
+        <w:drawing>
+          <wp:inline distT="0" distB="0" distL="0" distR="0" wp14:anchorId="4B4994A3" wp14:editId="626C0414">
+            <wp:extent cx="5400040" cy="184150"/>
+            <wp:effectExtent l="0" t="0" r="0" b="6350"/>
+            <wp:docPr id="252378507" name="Imagen 1"/>
+            <wp:cNvGraphicFramePr>
+              <a:graphicFrameLocks xmlns:a="http://schemas.openxmlformats.org/drawingml/2006/main" noChangeAspect="1"/>
+            </wp:cNvGraphicFramePr>
+            <a:graphic xmlns:a="http://schemas.openxmlformats.org/drawingml/2006/main">
+              <a:graphicData uri="http://schemas.openxmlformats.org/drawingml/2006/picture">
+                <pic:pic xmlns:pic="http://schemas.openxmlformats.org/drawingml/2006/picture">
+                  <pic:nvPicPr>
+                    <pic:cNvPr id="252378507" name=""/>
+                    <pic:cNvPicPr/>
+                  </pic:nvPicPr>
+                  <pic:blipFill>
+                    <a:blip r:embed="rId28"/>
+                    <a:stretch>
+                      <a:fillRect/>
+                    </a:stretch>
+                  </pic:blipFill>
+                  <pic:spPr>
+                    <a:xfrm>
+                      <a:off x="0" y="0"/>
+                      <a:ext cx="5400040" cy="184150"/>
+                    </a:xfrm>
+                    <a:prstGeom prst="rect">
+                      <a:avLst/>
+                    </a:prstGeom>
+                  </pic:spPr>
+                </pic:pic>
+              </a:graphicData>
+            </a:graphic>
+          </wp:inline>
+        </w:drawing>
+      </w:r>
+    </w:p>
+    <w:p>
+      <w:r>
+        <w:t xml:space="preserve">23. Borra el directorio </w:t>
+      </w:r>
+      <w:r>
+        <w:t>prácticas</w:t>
+      </w:r>
+      <w:r>
+        <w:t>.</w:t>
+      </w:r>
+    </w:p>
+    <w:p>
+      <w:r>
+        <w:drawing>
+          <wp:inline distT="0" distB="0" distL="0" distR="0" wp14:anchorId="1D3F600D" wp14:editId="2389A56A">
+            <wp:extent cx="5400040" cy="175895"/>
+            <wp:effectExtent l="0" t="0" r="0" b="0"/>
+            <wp:docPr id="714627427" name="Imagen 1"/>
+            <wp:cNvGraphicFramePr>
+              <a:graphicFrameLocks xmlns:a="http://schemas.openxmlformats.org/drawingml/2006/main" noChangeAspect="1"/>
+            </wp:cNvGraphicFramePr>
+            <a:graphic xmlns:a="http://schemas.openxmlformats.org/drawingml/2006/main">
+              <a:graphicData uri="http://schemas.openxmlformats.org/drawingml/2006/picture">
+                <pic:pic xmlns:pic="http://schemas.openxmlformats.org/drawingml/2006/picture">
+                  <pic:nvPicPr>
+                    <pic:cNvPr id="714627427" name=""/>
+                    <pic:cNvPicPr/>
+                  </pic:nvPicPr>
+                  <pic:blipFill>
+                    <a:blip r:embed="rId29"/>
+                    <a:stretch>
+                      <a:fillRect/>
+                    </a:stretch>
+                  </pic:blipFill>
+                  <pic:spPr>
+                    <a:xfrm>
+                      <a:off x="0" y="0"/>
+                      <a:ext cx="5400040" cy="175895"/>
+                    </a:xfrm>
+                    <a:prstGeom prst="rect">
+                      <a:avLst/>
+                    </a:prstGeom>
+                  </pic:spPr>
+                </pic:pic>
+              </a:graphicData>
+            </a:graphic>
+          </wp:inline>
+        </w:drawing>
+      </w:r>
+    </w:p>
     <w:sectPr>
       <w:pgSz w:w="11906" w:h="16838"/>
       <w:pgMar w:top="1417" w:right="1701" w:bottom="1417" w:left="1701" w:header="708" w:footer="708" w:gutter="0"/>

</xml_diff>